<commit_message>
Added documentation about the last project extension.
</commit_message>
<xml_diff>
--- a/Documentation/3.Milestone/doc/Doku.docx
+++ b/Documentation/3.Milestone/doc/Doku.docx
@@ -3604,10 +3604,7 @@
       </w:pPr>
       <w:r>
         <w:lastRenderedPageBreak/>
-        <w:t>2</w:t>
-      </w:r>
-      <w:r>
-        <w:t>.Ausbaustufe</w:t>
+        <w:t>2.Ausbaustufe</w:t>
       </w:r>
     </w:p>
     <w:p>
@@ -3689,7 +3686,7 @@
             <v:path o:extrusionok="f" gradientshapeok="t" o:connecttype="rect"/>
             <o:lock v:ext="edit" aspectratio="t"/>
           </v:shapetype>
-          <v:shape id="_x0000_i1058" type="#_x0000_t75" style="width:340.65pt;height:420.7pt">
+          <v:shape id="_x0000_i1025" type="#_x0000_t75" style="width:340.5pt;height:420.75pt">
             <v:imagedata r:id="rId18" o:title="bllviewaccess"/>
           </v:shape>
         </w:pict>
@@ -4396,12 +4393,7 @@
         <w:t xml:space="preserve"> beinhalte</w:t>
       </w:r>
       <w:r>
-        <w:t>t. Aus dieser kann</w:t>
-      </w:r>
-      <w:bookmarkStart w:id="0" w:name="_GoBack"/>
-      <w:bookmarkEnd w:id="0"/>
-      <w:r>
-        <w:t xml:space="preserve"> </w:t>
+        <w:t xml:space="preserve">t. Aus dieser kann </w:t>
       </w:r>
       <w:r>
         <w:t xml:space="preserve">die dazugehörige View </w:t>
@@ -4443,7 +4435,7 @@
     <w:p>
       <w:r>
         <w:pict w14:anchorId="5B513BDA">
-          <v:shape id="_x0000_i1059" type="#_x0000_t75" style="width:522.8pt;height:387.4pt">
+          <v:shape id="_x0000_i1026" type="#_x0000_t75" style="width:522.75pt;height:387pt">
             <v:imagedata r:id="rId22" o:title="categoryvmcode"/>
           </v:shape>
         </w:pict>
@@ -4476,7 +4468,7 @@
       <w:r>
         <w:lastRenderedPageBreak/>
         <w:pict w14:anchorId="14BBEF4D">
-          <v:shape id="_x0000_i1062" type="#_x0000_t75" style="width:522.8pt;height:281pt">
+          <v:shape id="_x0000_i1027" type="#_x0000_t75" style="width:522.75pt;height:281.25pt">
             <v:imagedata r:id="rId23" o:title="exception"/>
           </v:shape>
         </w:pict>
@@ -4529,21 +4521,21 @@
       <w:r>
         <w:lastRenderedPageBreak/>
         <w:pict w14:anchorId="762D312E">
-          <v:shape id="_x0000_i1063" type="#_x0000_t75" style="width:522.25pt;height:140.25pt">
+          <v:shape id="_x0000_i1028" type="#_x0000_t75" style="width:522.75pt;height:140.25pt">
             <v:imagedata r:id="rId24" o:title="messagescode"/>
           </v:shape>
         </w:pict>
       </w:r>
       <w:r>
         <w:pict w14:anchorId="26D47A9C">
-          <v:shape id="_x0000_i1064" type="#_x0000_t75" style="width:230.5pt;height:395.45pt">
+          <v:shape id="_x0000_i1029" type="#_x0000_t75" style="width:230.25pt;height:395.25pt">
             <v:imagedata r:id="rId25" o:title="messagesproject"/>
           </v:shape>
         </w:pict>
       </w:r>
       <w:r>
         <w:pict w14:anchorId="72E081A7">
-          <v:shape id="_x0000_i1066" type="#_x0000_t75" style="width:522.8pt;height:107.45pt">
+          <v:shape id="_x0000_i1030" type="#_x0000_t75" style="width:522.75pt;height:107.25pt">
             <v:imagedata r:id="rId26" o:title="proxyaccess"/>
           </v:shape>
         </w:pict>
@@ -4551,14 +4543,14 @@
       <w:r>
         <w:lastRenderedPageBreak/>
         <w:pict w14:anchorId="68ADC539">
-          <v:shape id="_x0000_i1067" type="#_x0000_t75" style="width:437.9pt;height:263.8pt">
+          <v:shape id="_x0000_i1031" type="#_x0000_t75" style="width:438pt;height:264pt">
             <v:imagedata r:id="rId27" o:title="servicelocator"/>
           </v:shape>
         </w:pict>
       </w:r>
       <w:r>
         <w:pict w14:anchorId="1848E360">
-          <v:shape id="_x0000_i1068" type="#_x0000_t75" style="width:522.8pt;height:144.55pt">
+          <v:shape id="_x0000_i1032" type="#_x0000_t75" style="width:522.75pt;height:144.75pt">
             <v:imagedata r:id="rId28" o:title="servicelocatorusage"/>
           </v:shape>
         </w:pict>
@@ -4600,14 +4592,14 @@
       <w:r>
         <w:lastRenderedPageBreak/>
         <w:pict w14:anchorId="7D6A4B1C">
-          <v:shape id="_x0000_i1069" type="#_x0000_t75" style="width:522.8pt;height:313.8pt">
+          <v:shape id="_x0000_i1033" type="#_x0000_t75" style="width:522.75pt;height:313.5pt">
             <v:imagedata r:id="rId29" o:title="viewartist"/>
           </v:shape>
         </w:pict>
       </w:r>
       <w:r>
         <w:pict w14:anchorId="73BC06C7">
-          <v:shape id="_x0000_i1070" type="#_x0000_t75" style="width:522.8pt;height:313.8pt">
+          <v:shape id="_x0000_i1034" type="#_x0000_t75" style="width:522.75pt;height:313.5pt">
             <v:imagedata r:id="rId30" o:title="viewlogin"/>
           </v:shape>
         </w:pict>
@@ -4615,19 +4607,193 @@
       <w:r>
         <w:lastRenderedPageBreak/>
         <w:pict w14:anchorId="0A8F47CB">
-          <v:shape id="_x0000_i1071" type="#_x0000_t75" style="width:522.8pt;height:313.8pt">
+          <v:shape id="_x0000_i1035" type="#_x0000_t75" style="width:522.75pt;height:313.5pt">
             <v:imagedata r:id="rId31" o:title="viewperformance"/>
           </v:shape>
         </w:pict>
       </w:r>
       <w:r>
         <w:pict w14:anchorId="3F35C8F2">
-          <v:shape id="_x0000_i1072" type="#_x0000_t75" style="width:522.8pt;height:313.8pt">
+          <v:shape id="_x0000_i1036" type="#_x0000_t75" style="width:522.75pt;height:313.5pt">
             <v:imagedata r:id="rId32" o:title="viewvenue"/>
           </v:shape>
         </w:pict>
       </w:r>
     </w:p>
+    <w:p/>
+    <w:p/>
+    <w:p/>
+    <w:p>
+      <w:r>
+        <w:br w:type="page"/>
+      </w:r>
+    </w:p>
+    <w:p>
+      <w:r>
+        <w:lastRenderedPageBreak/>
+        <w:t>UFO Web</w:t>
+      </w:r>
+    </w:p>
+    <w:p/>
+    <w:p>
+      <w:r>
+        <w:t>Um Interoperabilität zwischen unterschiedlichen Programmiersprachen zu ge</w:t>
+      </w:r>
+      <w:r>
+        <w:t xml:space="preserve">währleisten und die Spezifikation zu erfüllen wurde ein SOAP basierter Web Service in C\# realisiert. </w:t>
+      </w:r>
+    </w:p>
+    <w:p/>
+    <w:p>
+      <w:r>
+        <w:t xml:space="preserve">Der Web Service aus der 2. Ausbaustufe wurde in ein eigenes </w:t>
+      </w:r>
+      <w:proofErr w:type="spellStart"/>
+      <w:r>
+        <w:t>Assembly</w:t>
+      </w:r>
+      <w:proofErr w:type="spellEnd"/>
+      <w:r>
+        <w:t xml:space="preserve"> migriert und für die Kommunikation mit der JSF / Java Umgebung wurde ein eigenes </w:t>
+      </w:r>
+      <w:proofErr w:type="spellStart"/>
+      <w:r>
+        <w:t>UFO.Web</w:t>
+      </w:r>
+      <w:proofErr w:type="spellEnd"/>
+      <w:r>
+        <w:t xml:space="preserve"> </w:t>
+      </w:r>
+      <w:proofErr w:type="spellStart"/>
+      <w:r>
+        <w:t>Assembly</w:t>
+      </w:r>
+      <w:proofErr w:type="spellEnd"/>
+      <w:r>
+        <w:t xml:space="preserve"> angelegt. Dieses wurde im Vergleich zur zweiten Ausbaustufe nicht mit WCF, sondern laut Angabe mit dem klassischen </w:t>
+      </w:r>
+      <w:proofErr w:type="spellStart"/>
+      <w:r>
+        <w:t>WebSerice</w:t>
+      </w:r>
+      <w:proofErr w:type="spellEnd"/>
+      <w:r>
+        <w:t xml:space="preserve"> Basisklassen und Attributen umgesetzt. </w:t>
+      </w:r>
+    </w:p>
+    <w:p/>
+    <w:p>
+      <w:r>
+        <w:t xml:space="preserve">Die Trennung dieser zwei Dienste ermöglicht eine unabhängige Operation von Service bedingten Diensten als auch Web basierten Diensten. Die Umsetzung der WCF basierten Lösung wird weiterhin als </w:t>
+      </w:r>
+      <w:proofErr w:type="spellStart"/>
+      <w:r>
+        <w:t>Self</w:t>
+      </w:r>
+      <w:proofErr w:type="spellEnd"/>
+      <w:r>
+        <w:t xml:space="preserve">-Hosting Ausführung angeboten. Die neue Implementierung für die </w:t>
+      </w:r>
+      <w:proofErr w:type="spellStart"/>
+      <w:r>
+        <w:t>UFO.Web</w:t>
+      </w:r>
+      <w:proofErr w:type="spellEnd"/>
+      <w:r>
+        <w:t xml:space="preserve"> Weiterentwicklung der 3. Ausbaustufe wird auf einem Microsoft IIS (Internet Information Service) </w:t>
+      </w:r>
+      <w:r>
+        <w:t xml:space="preserve">Server betrieben. Dies ermöglicht auch Kompatibilitäten zu anderen Plattformen oder Diensten, wie beispielsweise </w:t>
+      </w:r>
+      <w:proofErr w:type="spellStart"/>
+      <w:r>
+        <w:t>Azure</w:t>
+      </w:r>
+      <w:proofErr w:type="spellEnd"/>
+      <w:r>
+        <w:t>.</w:t>
+      </w:r>
+    </w:p>
+    <w:p/>
+    <w:p>
+      <w:r>
+        <w:t>Um die SOAP basierten Dienste an</w:t>
+      </w:r>
+      <w:r>
+        <w:t xml:space="preserve">bieten zu können müssen die Business Logik Klassen via </w:t>
+      </w:r>
+      <w:proofErr w:type="spellStart"/>
+      <w:r>
+        <w:t>Reflection</w:t>
+      </w:r>
+      <w:proofErr w:type="spellEnd"/>
+      <w:r>
+        <w:t xml:space="preserve"> geladen werden, ähnlich zu den DAL Klassen aus der 2. Ausbaustufe. Da eine flexible Konfiguration gefragt ist ohne Code umschreiben zu müssen, werden alle relevanten Parameter in eine eigene Konfigurationsdatei eingetragen, welche beim </w:t>
+      </w:r>
+      <w:proofErr w:type="spellStart"/>
+      <w:r>
+        <w:t>Deployment</w:t>
+      </w:r>
+      <w:proofErr w:type="spellEnd"/>
+      <w:r>
+        <w:t xml:space="preserve"> mitgeliefert wird. </w:t>
+      </w:r>
+    </w:p>
+    <w:p/>
+    <w:p/>
+    <w:p>
+      <w:r>
+        <w:t>Die Parameter werden auf dem IIS mit-</w:t>
+      </w:r>
+      <w:proofErr w:type="spellStart"/>
+      <w:r>
+        <w:t>deployed</w:t>
+      </w:r>
+      <w:proofErr w:type="spellEnd"/>
+      <w:r>
+        <w:t xml:space="preserve"> und referenzieren die DAL, BLL und WS relevanten </w:t>
+      </w:r>
+      <w:proofErr w:type="spellStart"/>
+      <w:r>
+        <w:t>Assemblies</w:t>
+      </w:r>
+      <w:proofErr w:type="spellEnd"/>
+      <w:r>
+        <w:t xml:space="preserve"> welche zur Laufzeit geladen werden. </w:t>
+      </w:r>
+    </w:p>
+    <w:p/>
+    <w:p>
+      <w:r>
+        <w:t xml:space="preserve">Um ein WSDL-Schema generieren zu können wird die </w:t>
+      </w:r>
+      <w:proofErr w:type="spellStart"/>
+      <w:r>
+        <w:t>WebAccessService</w:t>
+      </w:r>
+      <w:proofErr w:type="spellEnd"/>
+      <w:r>
+        <w:t xml:space="preserve"> Klasse, welche als Schnittstellen nach außen dient, mit den entsprechenden Attributen annotiert.</w:t>
+      </w:r>
+    </w:p>
+    <w:p/>
+    <w:p/>
+    <w:p>
+      <w:r>
+        <w:t>Für die Entwicklung der JSF basierten Applikation wurden folgende Komponenten verwendet:</w:t>
+      </w:r>
+    </w:p>
+    <w:p/>
+    <w:p/>
+    <w:p/>
+    <w:p>
+      <w:r>
+        <w:t xml:space="preserve">Herkömmlichen </w:t>
+      </w:r>
+      <w:bookmarkStart w:id="0" w:name="_GoBack"/>
+      <w:bookmarkEnd w:id="0"/>
+    </w:p>
+    <w:p/>
     <w:sectPr>
       <w:pgSz w:w="11900" w:h="16840"/>
       <w:pgMar w:top="720" w:right="720" w:bottom="720" w:left="720" w:header="708" w:footer="708" w:gutter="0"/>
@@ -5052,6 +5218,7 @@
   <w:style w:type="character" w:default="1" w:styleId="Absatz-Standardschriftart">
     <w:name w:val="Default Paragraph Font"/>
     <w:uiPriority w:val="1"/>
+    <w:semiHidden/>
     <w:unhideWhenUsed/>
   </w:style>
   <w:style w:type="table" w:default="1" w:styleId="NormaleTabelle">

</xml_diff>